<commit_message>
Actualización cuaderno de trabajo
He añadido el cuaderno de trabajo actualizado, así como los archivos de resumen de Cypher del curso de introducción, el certificado del mismo, y el historial de comandos de la creación de la base de datos Rap'n Roll.
</commit_message>
<xml_diff>
--- a/Cuaderno de trabajo de la asignatura SIBI.docx
+++ b/Cuaderno de trabajo de la asignatura SIBI.docx
@@ -131,7 +131,7 @@
                     </pic:cNvPicPr>
                   </pic:nvPicPr>
                   <pic:blipFill>
-                    <a:blip r:embed="rId7"/>
+                    <a:blip r:embed="rId7" cstate="print"/>
                     <a:srcRect/>
                     <a:stretch>
                       <a:fillRect/>
@@ -225,7 +225,71 @@
           <w:sz w:val="24"/>
           <w:szCs w:val="24"/>
         </w:rPr>
-        <w:t>: "Graph Algorithms: Predict Real World Behavior - OSCON 2019", conferencia acerca de los algoritmos de grafos, y su uso en la predicción del comportamiento del mundo real.</w:t>
+        <w:t>: "</w:t>
+      </w:r>
+      <w:proofErr w:type="spellStart"/>
+      <w:r>
+        <w:rPr>
+          <w:sz w:val="24"/>
+          <w:szCs w:val="24"/>
+        </w:rPr>
+        <w:t>Graph</w:t>
+      </w:r>
+      <w:proofErr w:type="spellEnd"/>
+      <w:r>
+        <w:rPr>
+          <w:sz w:val="24"/>
+          <w:szCs w:val="24"/>
+        </w:rPr>
+        <w:t xml:space="preserve"> Algorithms: </w:t>
+      </w:r>
+      <w:proofErr w:type="spellStart"/>
+      <w:r>
+        <w:rPr>
+          <w:sz w:val="24"/>
+          <w:szCs w:val="24"/>
+        </w:rPr>
+        <w:t>Predict</w:t>
+      </w:r>
+      <w:proofErr w:type="spellEnd"/>
+      <w:r>
+        <w:rPr>
+          <w:sz w:val="24"/>
+          <w:szCs w:val="24"/>
+        </w:rPr>
+        <w:t xml:space="preserve"> Real </w:t>
+      </w:r>
+      <w:proofErr w:type="spellStart"/>
+      <w:r>
+        <w:rPr>
+          <w:sz w:val="24"/>
+          <w:szCs w:val="24"/>
+        </w:rPr>
+        <w:t>World</w:t>
+      </w:r>
+      <w:proofErr w:type="spellEnd"/>
+      <w:r>
+        <w:rPr>
+          <w:sz w:val="24"/>
+          <w:szCs w:val="24"/>
+        </w:rPr>
+        <w:t xml:space="preserve"> </w:t>
+      </w:r>
+      <w:proofErr w:type="spellStart"/>
+      <w:r>
+        <w:rPr>
+          <w:sz w:val="24"/>
+          <w:szCs w:val="24"/>
+        </w:rPr>
+        <w:t>Behavior</w:t>
+      </w:r>
+      <w:proofErr w:type="spellEnd"/>
+      <w:r>
+        <w:rPr>
+          <w:sz w:val="24"/>
+          <w:szCs w:val="24"/>
+        </w:rPr>
+        <w:t xml:space="preserve"> - OSCON 2019", conferencia acerca de los algoritmos de grafos, y su uso en la predicción del comportamiento del mundo real.</w:t>
       </w:r>
     </w:p>
     <w:p>
@@ -250,8 +314,36 @@
           <w:sz w:val="24"/>
           <w:szCs w:val="24"/>
         </w:rPr>
-        <w:t>inuto -&gt; 2:31 - match where return</w:t>
-      </w:r>
+        <w:t xml:space="preserve">inuto -&gt; 2:31 - match </w:t>
+      </w:r>
+      <w:proofErr w:type="spellStart"/>
+      <w:r>
+        <w:rPr>
+          <w:i/>
+          <w:sz w:val="24"/>
+          <w:szCs w:val="24"/>
+        </w:rPr>
+        <w:t>where</w:t>
+      </w:r>
+      <w:proofErr w:type="spellEnd"/>
+      <w:r>
+        <w:rPr>
+          <w:i/>
+          <w:sz w:val="24"/>
+          <w:szCs w:val="24"/>
+        </w:rPr>
+        <w:t xml:space="preserve"> </w:t>
+      </w:r>
+      <w:proofErr w:type="spellStart"/>
+      <w:r>
+        <w:rPr>
+          <w:i/>
+          <w:sz w:val="24"/>
+          <w:szCs w:val="24"/>
+        </w:rPr>
+        <w:t>return</w:t>
+      </w:r>
+      <w:proofErr w:type="spellEnd"/>
     </w:p>
     <w:p>
       <w:pPr>
@@ -295,7 +387,39 @@
           <w:sz w:val="24"/>
           <w:szCs w:val="24"/>
         </w:rPr>
-        <w:t xml:space="preserve"> del canal de "That C# guy": "Bases de datos de grafos - Neo4j".</w:t>
+        <w:t xml:space="preserve"> del canal de "</w:t>
+      </w:r>
+      <w:proofErr w:type="spellStart"/>
+      <w:r>
+        <w:rPr>
+          <w:sz w:val="24"/>
+          <w:szCs w:val="24"/>
+        </w:rPr>
+        <w:t>That</w:t>
+      </w:r>
+      <w:proofErr w:type="spellEnd"/>
+      <w:r>
+        <w:rPr>
+          <w:sz w:val="24"/>
+          <w:szCs w:val="24"/>
+        </w:rPr>
+        <w:t xml:space="preserve"> C# </w:t>
+      </w:r>
+      <w:proofErr w:type="spellStart"/>
+      <w:r>
+        <w:rPr>
+          <w:sz w:val="24"/>
+          <w:szCs w:val="24"/>
+        </w:rPr>
+        <w:t>guy</w:t>
+      </w:r>
+      <w:proofErr w:type="spellEnd"/>
+      <w:r>
+        <w:rPr>
+          <w:sz w:val="24"/>
+          <w:szCs w:val="24"/>
+        </w:rPr>
+        <w:t>": "Bases de datos de grafos - Neo4j".</w:t>
       </w:r>
     </w:p>
     <w:p>
@@ -492,7 +616,7 @@
                     <pic:cNvPicPr/>
                   </pic:nvPicPr>
                   <pic:blipFill>
-                    <a:blip r:embed="rId8"/>
+                    <a:blip r:embed="rId8" cstate="print"/>
                     <a:stretch>
                       <a:fillRect/>
                     </a:stretch>
@@ -557,22 +681,118 @@
           <w:sz w:val="24"/>
           <w:szCs w:val="24"/>
         </w:rPr>
-        <w:t>C</w:t>
-      </w:r>
-      <w:r>
-        <w:rPr>
-          <w:sz w:val="24"/>
-          <w:szCs w:val="24"/>
-        </w:rPr>
-        <w:t>omienzo</w:t>
-      </w:r>
-      <w:r>
-        <w:rPr>
-          <w:sz w:val="24"/>
-          <w:szCs w:val="24"/>
-        </w:rPr>
-        <w:t xml:space="preserve"> la película recomendada en clase:</w:t>
-      </w:r>
+        <w:t>Comienzo la película recomendada en clase: El gran hackeo. Me ha parecido muy interesante el modo tan fácil mediante el cual acceden a nuestros datos las grandes empresas, y como son usados éstos para fines que nos atañen directamente, siendo esta una forma graciosamente irónica de manipularnos.</w:t>
+      </w:r>
+    </w:p>
+    <w:p>
+      <w:pPr>
+        <w:rPr>
+          <w:sz w:val="24"/>
+          <w:szCs w:val="24"/>
+        </w:rPr>
+      </w:pPr>
+    </w:p>
+    <w:p>
+      <w:pPr>
+        <w:rPr>
+          <w:b/>
+          <w:sz w:val="24"/>
+          <w:szCs w:val="24"/>
+        </w:rPr>
+      </w:pPr>
+      <w:r>
+        <w:rPr>
+          <w:b/>
+          <w:sz w:val="24"/>
+          <w:szCs w:val="24"/>
+        </w:rPr>
+        <w:t>15/09/2019</w:t>
+      </w:r>
+    </w:p>
+    <w:p>
+      <w:pPr>
+        <w:rPr>
+          <w:sz w:val="24"/>
+          <w:szCs w:val="24"/>
+        </w:rPr>
+      </w:pPr>
+      <w:r>
+        <w:rPr>
+          <w:sz w:val="24"/>
+          <w:szCs w:val="24"/>
+        </w:rPr>
+        <w:t>21:35</w:t>
+      </w:r>
+    </w:p>
+    <w:p>
+      <w:pPr>
+        <w:rPr>
+          <w:sz w:val="24"/>
+          <w:szCs w:val="24"/>
+        </w:rPr>
+      </w:pPr>
+      <w:r>
+        <w:rPr>
+          <w:sz w:val="24"/>
+          <w:szCs w:val="24"/>
+        </w:rPr>
+        <w:t xml:space="preserve">Creo la cuenta en </w:t>
+      </w:r>
+      <w:proofErr w:type="spellStart"/>
+      <w:r>
+        <w:rPr>
+          <w:sz w:val="24"/>
+          <w:szCs w:val="24"/>
+        </w:rPr>
+        <w:t>Sicodinet</w:t>
+      </w:r>
+      <w:proofErr w:type="spellEnd"/>
+      <w:r>
+        <w:rPr>
+          <w:sz w:val="24"/>
+          <w:szCs w:val="24"/>
+        </w:rPr>
+        <w:t>.</w:t>
+      </w:r>
+    </w:p>
+    <w:p>
+      <w:pPr>
+        <w:rPr>
+          <w:sz w:val="24"/>
+          <w:szCs w:val="24"/>
+        </w:rPr>
+      </w:pPr>
+      <w:r>
+        <w:rPr>
+          <w:sz w:val="24"/>
+          <w:szCs w:val="24"/>
+        </w:rPr>
+        <w:t>23:00</w:t>
+      </w:r>
+    </w:p>
+    <w:p>
+      <w:pPr>
+        <w:rPr>
+          <w:sz w:val="24"/>
+          <w:szCs w:val="24"/>
+        </w:rPr>
+      </w:pPr>
+      <w:r>
+        <w:rPr>
+          <w:sz w:val="24"/>
+          <w:szCs w:val="24"/>
+        </w:rPr>
+        <w:t xml:space="preserve">Echo un vistazo a uno de los trabajos de 2017/2018, titulado "Object </w:t>
+      </w:r>
+      <w:proofErr w:type="spellStart"/>
+      <w:r>
+        <w:rPr>
+          <w:sz w:val="24"/>
+          <w:szCs w:val="24"/>
+        </w:rPr>
+        <w:t>detection</w:t>
+      </w:r>
+      <w:proofErr w:type="spellEnd"/>
       <w:r>
         <w:rPr>
           <w:sz w:val="24"/>
@@ -580,6 +800,461 @@
         </w:rPr>
         <w:t xml:space="preserve"> </w:t>
       </w:r>
+      <w:proofErr w:type="spellStart"/>
+      <w:r>
+        <w:rPr>
+          <w:sz w:val="24"/>
+          <w:szCs w:val="24"/>
+        </w:rPr>
+        <w:t>with</w:t>
+      </w:r>
+      <w:proofErr w:type="spellEnd"/>
+      <w:r>
+        <w:rPr>
+          <w:sz w:val="24"/>
+          <w:szCs w:val="24"/>
+        </w:rPr>
+        <w:t xml:space="preserve"> webcam", por Mario Sánchez </w:t>
+      </w:r>
+      <w:proofErr w:type="spellStart"/>
+      <w:r>
+        <w:rPr>
+          <w:sz w:val="24"/>
+          <w:szCs w:val="24"/>
+        </w:rPr>
+        <w:t>Melcón</w:t>
+      </w:r>
+      <w:proofErr w:type="spellEnd"/>
+      <w:r>
+        <w:rPr>
+          <w:sz w:val="24"/>
+          <w:szCs w:val="24"/>
+        </w:rPr>
+        <w:t xml:space="preserve">, concretamente al </w:t>
+      </w:r>
+      <w:proofErr w:type="spellStart"/>
+      <w:r>
+        <w:rPr>
+          <w:sz w:val="24"/>
+          <w:szCs w:val="24"/>
+        </w:rPr>
+        <w:t>word</w:t>
+      </w:r>
+      <w:proofErr w:type="spellEnd"/>
+      <w:r>
+        <w:rPr>
+          <w:sz w:val="24"/>
+          <w:szCs w:val="24"/>
+        </w:rPr>
+        <w:t xml:space="preserve"> correspondiente a la parte teórica.</w:t>
+      </w:r>
+    </w:p>
+    <w:p>
+      <w:pPr>
+        <w:rPr>
+          <w:sz w:val="24"/>
+          <w:szCs w:val="24"/>
+        </w:rPr>
+      </w:pPr>
+    </w:p>
+    <w:p>
+      <w:pPr>
+        <w:rPr>
+          <w:b/>
+          <w:sz w:val="24"/>
+          <w:szCs w:val="24"/>
+        </w:rPr>
+      </w:pPr>
+      <w:r>
+        <w:rPr>
+          <w:b/>
+          <w:sz w:val="24"/>
+          <w:szCs w:val="24"/>
+        </w:rPr>
+        <w:t>2</w:t>
+      </w:r>
+      <w:r>
+        <w:rPr>
+          <w:b/>
+          <w:sz w:val="24"/>
+          <w:szCs w:val="24"/>
+        </w:rPr>
+        <w:t>5/09/2019</w:t>
+      </w:r>
+    </w:p>
+    <w:p>
+      <w:pPr>
+        <w:rPr>
+          <w:sz w:val="24"/>
+          <w:szCs w:val="24"/>
+        </w:rPr>
+      </w:pPr>
+      <w:r>
+        <w:rPr>
+          <w:sz w:val="24"/>
+          <w:szCs w:val="24"/>
+        </w:rPr>
+        <w:t>17:30</w:t>
+      </w:r>
+    </w:p>
+    <w:p>
+      <w:pPr>
+        <w:rPr>
+          <w:sz w:val="24"/>
+          <w:szCs w:val="24"/>
+        </w:rPr>
+      </w:pPr>
+      <w:r>
+        <w:rPr>
+          <w:sz w:val="24"/>
+          <w:szCs w:val="24"/>
+        </w:rPr>
+        <w:t>Comienzo con el curso de introducción de la “</w:t>
+      </w:r>
+      <w:proofErr w:type="spellStart"/>
+      <w:r>
+        <w:rPr>
+          <w:sz w:val="24"/>
+          <w:szCs w:val="24"/>
+        </w:rPr>
+        <w:t>GraphAcademy</w:t>
+      </w:r>
+      <w:proofErr w:type="spellEnd"/>
+      <w:r>
+        <w:rPr>
+          <w:sz w:val="24"/>
+          <w:szCs w:val="24"/>
+        </w:rPr>
+        <w:t>” de Neo4j</w:t>
+      </w:r>
+      <w:r>
+        <w:rPr>
+          <w:sz w:val="24"/>
+          <w:szCs w:val="24"/>
+        </w:rPr>
+        <w:t>.</w:t>
+      </w:r>
+    </w:p>
+    <w:p>
+      <w:pPr>
+        <w:rPr>
+          <w:sz w:val="24"/>
+          <w:szCs w:val="24"/>
+        </w:rPr>
+      </w:pPr>
+      <w:r>
+        <w:rPr>
+          <w:sz w:val="24"/>
+          <w:szCs w:val="24"/>
+        </w:rPr>
+        <w:lastRenderedPageBreak/>
+        <w:t>Apuntes:</w:t>
+      </w:r>
+    </w:p>
+    <w:p>
+      <w:pPr>
+        <w:rPr>
+          <w:sz w:val="24"/>
+          <w:szCs w:val="24"/>
+        </w:rPr>
+      </w:pPr>
+      <w:r>
+        <w:rPr>
+          <w:sz w:val="24"/>
+          <w:szCs w:val="24"/>
+        </w:rPr>
+        <w:t>Para usar comandos en Neo4j usar “:”, pero no para Cypher.</w:t>
+      </w:r>
+    </w:p>
+    <w:p>
+      <w:pPr>
+        <w:rPr>
+          <w:sz w:val="24"/>
+          <w:szCs w:val="24"/>
+        </w:rPr>
+      </w:pPr>
+      <w:r>
+        <w:rPr>
+          <w:sz w:val="24"/>
+          <w:szCs w:val="24"/>
+        </w:rPr>
+        <w:t>Por ejemplo “</w:t>
+      </w:r>
+      <w:proofErr w:type="gramStart"/>
+      <w:r>
+        <w:rPr>
+          <w:sz w:val="24"/>
+          <w:szCs w:val="24"/>
+        </w:rPr>
+        <w:t>:</w:t>
+      </w:r>
+      <w:proofErr w:type="spellStart"/>
+      <w:r>
+        <w:rPr>
+          <w:sz w:val="24"/>
+          <w:szCs w:val="24"/>
+        </w:rPr>
+        <w:t>help</w:t>
+      </w:r>
+      <w:proofErr w:type="spellEnd"/>
+      <w:proofErr w:type="gramEnd"/>
+      <w:r>
+        <w:rPr>
+          <w:sz w:val="24"/>
+          <w:szCs w:val="24"/>
+        </w:rPr>
+        <w:t xml:space="preserve"> MATCH”.</w:t>
+      </w:r>
+    </w:p>
+    <w:p>
+      <w:pPr>
+        <w:rPr>
+          <w:sz w:val="24"/>
+          <w:szCs w:val="24"/>
+        </w:rPr>
+      </w:pPr>
+    </w:p>
+    <w:p>
+      <w:pPr>
+        <w:rPr>
+          <w:b/>
+          <w:sz w:val="24"/>
+          <w:szCs w:val="24"/>
+        </w:rPr>
+      </w:pPr>
+      <w:r>
+        <w:rPr>
+          <w:b/>
+          <w:sz w:val="24"/>
+          <w:szCs w:val="24"/>
+        </w:rPr>
+        <w:t>02</w:t>
+      </w:r>
+      <w:r>
+        <w:rPr>
+          <w:b/>
+          <w:sz w:val="24"/>
+          <w:szCs w:val="24"/>
+        </w:rPr>
+        <w:t>/</w:t>
+      </w:r>
+      <w:r>
+        <w:rPr>
+          <w:b/>
+          <w:sz w:val="24"/>
+          <w:szCs w:val="24"/>
+        </w:rPr>
+        <w:t>1</w:t>
+      </w:r>
+      <w:r>
+        <w:rPr>
+          <w:b/>
+          <w:sz w:val="24"/>
+          <w:szCs w:val="24"/>
+        </w:rPr>
+        <w:t>0/2019</w:t>
+      </w:r>
+    </w:p>
+    <w:p>
+      <w:pPr>
+        <w:rPr>
+          <w:sz w:val="24"/>
+          <w:szCs w:val="24"/>
+        </w:rPr>
+      </w:pPr>
+      <w:r>
+        <w:rPr>
+          <w:sz w:val="24"/>
+          <w:szCs w:val="24"/>
+        </w:rPr>
+        <w:t>5:30</w:t>
+      </w:r>
+    </w:p>
+    <w:p>
+      <w:pPr>
+        <w:rPr>
+          <w:sz w:val="24"/>
+          <w:szCs w:val="24"/>
+        </w:rPr>
+      </w:pPr>
+      <w:r>
+        <w:rPr>
+          <w:sz w:val="24"/>
+          <w:szCs w:val="24"/>
+        </w:rPr>
+        <w:t xml:space="preserve">Curso </w:t>
+      </w:r>
+      <w:r>
+        <w:rPr>
+          <w:sz w:val="24"/>
+          <w:szCs w:val="24"/>
+        </w:rPr>
+        <w:t>“</w:t>
+      </w:r>
+      <w:proofErr w:type="spellStart"/>
+      <w:r>
+        <w:rPr>
+          <w:sz w:val="24"/>
+          <w:szCs w:val="24"/>
+        </w:rPr>
+        <w:t>Introduction</w:t>
+      </w:r>
+      <w:proofErr w:type="spellEnd"/>
+      <w:r>
+        <w:rPr>
+          <w:sz w:val="24"/>
+          <w:szCs w:val="24"/>
+        </w:rPr>
+        <w:t xml:space="preserve"> to Neo4j</w:t>
+      </w:r>
+      <w:r>
+        <w:rPr>
+          <w:sz w:val="24"/>
+          <w:szCs w:val="24"/>
+        </w:rPr>
+        <w:t>”</w:t>
+      </w:r>
+      <w:r>
+        <w:rPr>
+          <w:sz w:val="24"/>
+          <w:szCs w:val="24"/>
+        </w:rPr>
+        <w:t xml:space="preserve"> finalizado, esperando para descargar el certificado.</w:t>
+      </w:r>
+    </w:p>
+    <w:p>
+      <w:pPr>
+        <w:rPr>
+          <w:sz w:val="24"/>
+          <w:szCs w:val="24"/>
+        </w:rPr>
+      </w:pPr>
+      <w:r>
+        <w:rPr>
+          <w:sz w:val="24"/>
+          <w:szCs w:val="24"/>
+        </w:rPr>
+        <w:t>5:32</w:t>
+      </w:r>
+    </w:p>
+    <w:p>
+      <w:pPr>
+        <w:rPr>
+          <w:sz w:val="24"/>
+          <w:szCs w:val="24"/>
+        </w:rPr>
+      </w:pPr>
+      <w:r>
+        <w:rPr>
+          <w:sz w:val="24"/>
+          <w:szCs w:val="24"/>
+        </w:rPr>
+        <w:t>Certificado descargado y por tanto, curso f</w:t>
+      </w:r>
+      <w:r>
+        <w:rPr>
+          <w:sz w:val="24"/>
+          <w:szCs w:val="24"/>
+        </w:rPr>
+        <w:t>inalizado.</w:t>
+      </w:r>
+    </w:p>
+    <w:p>
+      <w:pPr>
+        <w:rPr>
+          <w:sz w:val="24"/>
+          <w:szCs w:val="24"/>
+        </w:rPr>
+      </w:pPr>
+      <w:r>
+        <w:rPr>
+          <w:noProof/>
+          <w:lang w:eastAsia="es-ES"/>
+        </w:rPr>
+        <w:drawing>
+          <wp:inline distT="0" distB="0" distL="0" distR="0">
+            <wp:extent cx="5400040" cy="3771709"/>
+            <wp:effectExtent l="19050" t="0" r="0" b="0"/>
+            <wp:docPr id="3" name="Imagen 1" descr="https://i.gyazo.com/70192bd099b222f0f22ae61e85262559.png"/>
+            <wp:cNvGraphicFramePr>
+              <a:graphicFrameLocks xmlns:a="http://schemas.openxmlformats.org/drawingml/2006/main" noChangeAspect="1"/>
+            </wp:cNvGraphicFramePr>
+            <a:graphic xmlns:a="http://schemas.openxmlformats.org/drawingml/2006/main">
+              <a:graphicData uri="http://schemas.openxmlformats.org/drawingml/2006/picture">
+                <pic:pic xmlns:pic="http://schemas.openxmlformats.org/drawingml/2006/picture">
+                  <pic:nvPicPr>
+                    <pic:cNvPr id="0" name="Picture 1" descr="https://i.gyazo.com/70192bd099b222f0f22ae61e85262559.png"/>
+                    <pic:cNvPicPr>
+                      <a:picLocks noChangeAspect="1" noChangeArrowheads="1"/>
+                    </pic:cNvPicPr>
+                  </pic:nvPicPr>
+                  <pic:blipFill>
+                    <a:blip r:embed="rId9" cstate="print"/>
+                    <a:srcRect/>
+                    <a:stretch>
+                      <a:fillRect/>
+                    </a:stretch>
+                  </pic:blipFill>
+                  <pic:spPr bwMode="auto">
+                    <a:xfrm>
+                      <a:off x="0" y="0"/>
+                      <a:ext cx="5400040" cy="3771709"/>
+                    </a:xfrm>
+                    <a:prstGeom prst="rect">
+                      <a:avLst/>
+                    </a:prstGeom>
+                    <a:noFill/>
+                    <a:ln w="9525">
+                      <a:noFill/>
+                      <a:miter lim="800000"/>
+                      <a:headEnd/>
+                      <a:tailEnd/>
+                    </a:ln>
+                  </pic:spPr>
+                </pic:pic>
+              </a:graphicData>
+            </a:graphic>
+          </wp:inline>
+        </w:drawing>
+      </w:r>
+    </w:p>
+    <w:p>
+      <w:pPr>
+        <w:rPr>
+          <w:sz w:val="24"/>
+          <w:szCs w:val="24"/>
+        </w:rPr>
+      </w:pPr>
+    </w:p>
+    <w:p>
+      <w:pPr>
+        <w:rPr>
+          <w:sz w:val="24"/>
+          <w:szCs w:val="24"/>
+        </w:rPr>
+      </w:pPr>
+      <w:r>
+        <w:rPr>
+          <w:sz w:val="24"/>
+          <w:szCs w:val="24"/>
+        </w:rPr>
+        <w:t>18:30</w:t>
+      </w:r>
+    </w:p>
+    <w:p>
+      <w:pPr>
+        <w:rPr>
+          <w:sz w:val="24"/>
+          <w:szCs w:val="24"/>
+        </w:rPr>
+      </w:pPr>
+      <w:r>
+        <w:rPr>
+          <w:sz w:val="24"/>
+          <w:szCs w:val="24"/>
+        </w:rPr>
+        <w:t xml:space="preserve">Hemos hablado sobre la computación cuántica y sobre el curso que </w:t>
+      </w:r>
       <w:r>
         <w:rPr>
           <w:sz w:val="24"/>
@@ -592,102 +1267,887 @@
           <w:sz w:val="24"/>
           <w:szCs w:val="24"/>
         </w:rPr>
-        <w:t>l gran hackeo</w:t>
-      </w:r>
-      <w:r>
-        <w:rPr>
-          <w:sz w:val="24"/>
-          <w:szCs w:val="24"/>
-        </w:rPr>
-        <w:t>. Me ha parecido muy interesante el modo tan fácil mediante el cual acceden a nuestros datos las grandes empresas, y como son usados éstos para fines que nos atañen directamente, siendo esta una forma graciosamente irónica de manipularnos.</w:t>
-      </w:r>
-    </w:p>
-    <w:p>
-      <w:pPr>
-        <w:rPr>
-          <w:sz w:val="24"/>
-          <w:szCs w:val="24"/>
-        </w:rPr>
-      </w:pPr>
-    </w:p>
-    <w:p>
-      <w:pPr>
-        <w:rPr>
-          <w:b/>
-          <w:sz w:val="24"/>
-          <w:szCs w:val="24"/>
-        </w:rPr>
-      </w:pPr>
-      <w:r>
-        <w:rPr>
-          <w:b/>
-          <w:sz w:val="24"/>
-          <w:szCs w:val="24"/>
-        </w:rPr>
-        <w:t>15/09/2019</w:t>
-      </w:r>
-    </w:p>
-    <w:p>
-      <w:pPr>
-        <w:rPr>
-          <w:sz w:val="24"/>
-          <w:szCs w:val="24"/>
-        </w:rPr>
-      </w:pPr>
-      <w:r>
-        <w:rPr>
-          <w:sz w:val="24"/>
-          <w:szCs w:val="24"/>
-        </w:rPr>
-        <w:t>21:35</w:t>
-      </w:r>
-    </w:p>
-    <w:p>
-      <w:pPr>
-        <w:rPr>
-          <w:sz w:val="24"/>
-          <w:szCs w:val="24"/>
-        </w:rPr>
-      </w:pPr>
-      <w:r>
-        <w:rPr>
-          <w:sz w:val="24"/>
-          <w:szCs w:val="24"/>
-        </w:rPr>
-        <w:t>Creo la cuenta en Sicodinet.</w:t>
-      </w:r>
-    </w:p>
-    <w:p>
-      <w:pPr>
-        <w:rPr>
-          <w:sz w:val="24"/>
-          <w:szCs w:val="24"/>
-        </w:rPr>
-      </w:pPr>
-      <w:r>
-        <w:rPr>
-          <w:sz w:val="24"/>
-          <w:szCs w:val="24"/>
-        </w:rPr>
-        <w:t>23:00</w:t>
-      </w:r>
-    </w:p>
-    <w:p>
-      <w:pPr>
-        <w:rPr>
-          <w:sz w:val="24"/>
-          <w:szCs w:val="24"/>
-        </w:rPr>
-      </w:pPr>
-      <w:r>
-        <w:rPr>
-          <w:sz w:val="24"/>
-          <w:szCs w:val="24"/>
-        </w:rPr>
-        <w:t>Echo un vistazo a uno de los trabajos de 2017/2018, titulado "Object detection with webcam", por Mario Sánchez Melcón, concretamente al word correspondiente a la parte teórica.</w:t>
-      </w:r>
-      <w:r>
-        <w:rPr>
+        <w:t>duardo Sáenz de Cabezón tiene en YouTube, y aunque no es imprescindible para el desarrollo de la asignatura, me ha llamado la atención.</w:t>
+      </w:r>
+    </w:p>
+    <w:p>
+      <w:pPr>
+        <w:rPr>
+          <w:sz w:val="24"/>
+          <w:szCs w:val="24"/>
+        </w:rPr>
+      </w:pPr>
+      <w:r>
+        <w:rPr>
+          <w:sz w:val="24"/>
+          <w:szCs w:val="24"/>
+        </w:rPr>
+        <w:lastRenderedPageBreak/>
+        <w:t xml:space="preserve">También nos recomienda que a lo largo del curso debiéramos de leer por lo menos 5 trabajos de los que nos podemos encontrar en </w:t>
+      </w:r>
+      <w:proofErr w:type="spellStart"/>
+      <w:r>
+        <w:rPr>
+          <w:sz w:val="24"/>
+          <w:szCs w:val="24"/>
+        </w:rPr>
+        <w:t>ArXiv</w:t>
+      </w:r>
+      <w:proofErr w:type="spellEnd"/>
+      <w:r>
+        <w:rPr>
+          <w:sz w:val="24"/>
+          <w:szCs w:val="24"/>
+        </w:rPr>
+        <w:t>.</w:t>
+      </w:r>
+    </w:p>
+    <w:p>
+      <w:pPr>
+        <w:rPr>
+          <w:sz w:val="24"/>
+          <w:szCs w:val="24"/>
+        </w:rPr>
+      </w:pPr>
+    </w:p>
+    <w:p>
+      <w:pPr>
+        <w:rPr>
+          <w:b/>
+          <w:sz w:val="24"/>
+          <w:szCs w:val="24"/>
+        </w:rPr>
+      </w:pPr>
+      <w:r>
+        <w:rPr>
+          <w:b/>
+          <w:sz w:val="24"/>
+          <w:szCs w:val="24"/>
+        </w:rPr>
+        <w:t>03</w:t>
+      </w:r>
+      <w:r>
+        <w:rPr>
+          <w:b/>
+          <w:sz w:val="24"/>
+          <w:szCs w:val="24"/>
+        </w:rPr>
+        <w:t>/</w:t>
+      </w:r>
+      <w:r>
+        <w:rPr>
+          <w:b/>
+          <w:sz w:val="24"/>
+          <w:szCs w:val="24"/>
+        </w:rPr>
+        <w:t>1</w:t>
+      </w:r>
+      <w:r>
+        <w:rPr>
+          <w:b/>
+          <w:sz w:val="24"/>
+          <w:szCs w:val="24"/>
+        </w:rPr>
+        <w:t>0/2019</w:t>
+      </w:r>
+    </w:p>
+    <w:p>
+      <w:pPr>
+        <w:rPr>
+          <w:sz w:val="24"/>
+          <w:szCs w:val="24"/>
+        </w:rPr>
+      </w:pPr>
+      <w:r>
+        <w:rPr>
+          <w:sz w:val="24"/>
+          <w:szCs w:val="24"/>
+        </w:rPr>
+        <w:t>00:30</w:t>
+      </w:r>
+    </w:p>
+    <w:p>
+      <w:pPr>
+        <w:rPr>
+          <w:sz w:val="24"/>
+          <w:szCs w:val="24"/>
+        </w:rPr>
+      </w:pPr>
+      <w:r>
+        <w:rPr>
+          <w:sz w:val="24"/>
+          <w:szCs w:val="24"/>
+        </w:rPr>
+        <w:t>Comienzo a hacer la base de datos de grafos de forma tanto</w:t>
+      </w:r>
+      <w:r>
+        <w:rPr>
+          <w:sz w:val="24"/>
+          <w:szCs w:val="24"/>
+        </w:rPr>
+        <w:t xml:space="preserve"> te</w:t>
+      </w:r>
+      <w:r>
+        <w:rPr>
+          <w:sz w:val="24"/>
+          <w:szCs w:val="24"/>
+        </w:rPr>
+        <w:t>órica como</w:t>
+      </w:r>
+      <w:r>
+        <w:rPr>
+          <w:sz w:val="24"/>
+          <w:szCs w:val="24"/>
+        </w:rPr>
+        <w:t xml:space="preserve"> pr</w:t>
+      </w:r>
+      <w:r>
+        <w:rPr>
+          <w:sz w:val="24"/>
+          <w:szCs w:val="24"/>
+        </w:rPr>
+        <w:t>á</w:t>
+      </w:r>
+      <w:r>
+        <w:rPr>
+          <w:sz w:val="24"/>
+          <w:szCs w:val="24"/>
+        </w:rPr>
+        <w:t>ctica</w:t>
+      </w:r>
+      <w:r>
+        <w:rPr>
+          <w:sz w:val="24"/>
+          <w:szCs w:val="24"/>
+        </w:rPr>
+        <w:t>, comprobando de forma empírica las diferentes estructuras planteadas en mi cabeza, y decidiéndome por una como la definitiva.</w:t>
+      </w:r>
+    </w:p>
+    <w:p>
+      <w:pPr>
+        <w:rPr>
+          <w:sz w:val="24"/>
+          <w:szCs w:val="24"/>
+        </w:rPr>
+      </w:pPr>
+      <w:r>
+        <w:rPr>
+          <w:sz w:val="24"/>
+          <w:szCs w:val="24"/>
+        </w:rPr>
+        <w:t>2:30</w:t>
+      </w:r>
+    </w:p>
+    <w:p>
+      <w:pPr>
+        <w:rPr>
+          <w:sz w:val="24"/>
+          <w:szCs w:val="24"/>
+        </w:rPr>
+      </w:pPr>
+      <w:r>
+        <w:rPr>
+          <w:sz w:val="24"/>
+          <w:szCs w:val="24"/>
+        </w:rPr>
+        <w:t xml:space="preserve">Comienzo a ver el vídeo </w:t>
+      </w:r>
+      <w:r>
+        <w:rPr>
+          <w:b/>
+          <w:sz w:val="24"/>
+          <w:szCs w:val="24"/>
+        </w:rPr>
+        <w:t>(</w:t>
+      </w:r>
+      <w:r>
+        <w:rPr>
+          <w:b/>
+          <w:sz w:val="24"/>
+          <w:szCs w:val="24"/>
+        </w:rPr>
+        <w:t>5</w:t>
+      </w:r>
+      <w:r>
+        <w:rPr>
+          <w:b/>
+          <w:sz w:val="24"/>
+          <w:szCs w:val="24"/>
+        </w:rPr>
+        <w:t>)</w:t>
+      </w:r>
+      <w:r>
+        <w:rPr>
+          <w:sz w:val="24"/>
+          <w:szCs w:val="24"/>
+        </w:rPr>
+        <w:t xml:space="preserve"> de Eduardo Sáenz de Ca</w:t>
+      </w:r>
+      <w:r>
+        <w:rPr>
+          <w:sz w:val="24"/>
+          <w:szCs w:val="24"/>
+        </w:rPr>
+        <w:t xml:space="preserve">bezón </w:t>
+      </w:r>
+      <w:r>
+        <w:rPr>
+          <w:sz w:val="24"/>
+          <w:szCs w:val="24"/>
+        </w:rPr>
+        <w:t>en su canal “Derivando“: “</w:t>
+      </w:r>
+      <w:r>
+        <w:rPr>
+          <w:sz w:val="24"/>
+          <w:szCs w:val="24"/>
+        </w:rPr>
+        <w:t>¿Qué es y cómo funciona la COMPUTACIÓN CUÁNTICA?</w:t>
+      </w:r>
+      <w:r>
+        <w:rPr>
+          <w:sz w:val="24"/>
+          <w:szCs w:val="24"/>
+        </w:rPr>
+        <w:t>”.</w:t>
+      </w:r>
+    </w:p>
+    <w:p>
+      <w:pPr>
+        <w:rPr>
+          <w:b/>
+          <w:sz w:val="24"/>
+          <w:szCs w:val="24"/>
+        </w:rPr>
+      </w:pPr>
+    </w:p>
+    <w:p>
+      <w:pPr>
+        <w:rPr>
+          <w:b/>
+          <w:sz w:val="24"/>
+          <w:szCs w:val="24"/>
+        </w:rPr>
+      </w:pPr>
+      <w:r>
+        <w:rPr>
+          <w:b/>
+          <w:sz w:val="24"/>
+          <w:szCs w:val="24"/>
+        </w:rPr>
+        <w:t>0</w:t>
+      </w:r>
+      <w:r>
+        <w:rPr>
+          <w:b/>
+          <w:sz w:val="24"/>
+          <w:szCs w:val="24"/>
+        </w:rPr>
+        <w:t>7</w:t>
+      </w:r>
+      <w:r>
+        <w:rPr>
+          <w:b/>
+          <w:sz w:val="24"/>
+          <w:szCs w:val="24"/>
+        </w:rPr>
+        <w:t>/</w:t>
+      </w:r>
+      <w:r>
+        <w:rPr>
+          <w:b/>
+          <w:sz w:val="24"/>
+          <w:szCs w:val="24"/>
+        </w:rPr>
+        <w:t>1</w:t>
+      </w:r>
+      <w:r>
+        <w:rPr>
+          <w:b/>
+          <w:sz w:val="24"/>
+          <w:szCs w:val="24"/>
+        </w:rPr>
+        <w:t>0/2019</w:t>
+      </w:r>
+    </w:p>
+    <w:p>
+      <w:pPr>
+        <w:rPr>
+          <w:sz w:val="24"/>
+          <w:szCs w:val="24"/>
+        </w:rPr>
+      </w:pPr>
+      <w:r>
+        <w:rPr>
+          <w:sz w:val="24"/>
+          <w:szCs w:val="24"/>
+        </w:rPr>
+        <w:t>18</w:t>
+      </w:r>
+      <w:r>
+        <w:rPr>
+          <w:sz w:val="24"/>
+          <w:szCs w:val="24"/>
+        </w:rPr>
+        <w:t>:30</w:t>
+      </w:r>
+    </w:p>
+    <w:p>
+      <w:pPr>
+        <w:rPr>
+          <w:sz w:val="24"/>
+          <w:szCs w:val="24"/>
+        </w:rPr>
+      </w:pPr>
+      <w:r>
+        <w:rPr>
+          <w:sz w:val="24"/>
+          <w:szCs w:val="24"/>
+        </w:rPr>
+        <w:t>Hablamos acerca de la inteligencia artificial descentralizada</w:t>
+      </w:r>
+      <w:r>
+        <w:rPr>
+          <w:sz w:val="24"/>
+          <w:szCs w:val="24"/>
+        </w:rPr>
+        <w:t>.</w:t>
+      </w:r>
+    </w:p>
+    <w:p>
+      <w:pPr>
+        <w:rPr>
+          <w:sz w:val="24"/>
+          <w:szCs w:val="24"/>
+        </w:rPr>
+      </w:pPr>
+      <w:r>
+        <w:rPr>
+          <w:sz w:val="24"/>
+          <w:szCs w:val="24"/>
+        </w:rPr>
+        <w:t>Comienzo el curso de “</w:t>
+      </w:r>
+      <w:r>
+        <w:rPr>
+          <w:sz w:val="24"/>
+          <w:szCs w:val="24"/>
+        </w:rPr>
+        <w:t xml:space="preserve">Neo4j </w:t>
+      </w:r>
+      <w:proofErr w:type="spellStart"/>
+      <w:r>
+        <w:rPr>
+          <w:sz w:val="24"/>
+          <w:szCs w:val="24"/>
+        </w:rPr>
+        <w:t>Administration</w:t>
+      </w:r>
+      <w:proofErr w:type="spellEnd"/>
+      <w:r>
+        <w:rPr>
+          <w:sz w:val="24"/>
+          <w:szCs w:val="24"/>
+        </w:rPr>
+        <w:t>” de la academia de Neo4j.</w:t>
+      </w:r>
+    </w:p>
+    <w:p>
+      <w:pPr>
+        <w:rPr>
+          <w:sz w:val="24"/>
+          <w:szCs w:val="24"/>
+        </w:rPr>
+      </w:pPr>
+    </w:p>
+    <w:p>
+      <w:pPr>
+        <w:rPr>
+          <w:b/>
+          <w:sz w:val="24"/>
+          <w:szCs w:val="24"/>
+        </w:rPr>
+      </w:pPr>
+      <w:r>
+        <w:rPr>
+          <w:b/>
+          <w:sz w:val="24"/>
+          <w:szCs w:val="24"/>
+        </w:rPr>
+        <w:t>09</w:t>
+      </w:r>
+      <w:r>
+        <w:rPr>
+          <w:b/>
+          <w:sz w:val="24"/>
+          <w:szCs w:val="24"/>
+        </w:rPr>
+        <w:t>/</w:t>
+      </w:r>
+      <w:r>
+        <w:rPr>
+          <w:b/>
+          <w:sz w:val="24"/>
+          <w:szCs w:val="24"/>
+        </w:rPr>
+        <w:t>1</w:t>
+      </w:r>
+      <w:r>
+        <w:rPr>
+          <w:b/>
+          <w:sz w:val="24"/>
+          <w:szCs w:val="24"/>
+        </w:rPr>
+        <w:t>0/2019</w:t>
+      </w:r>
+    </w:p>
+    <w:p>
+      <w:pPr>
+        <w:rPr>
+          <w:sz w:val="24"/>
+          <w:szCs w:val="24"/>
+        </w:rPr>
+      </w:pPr>
+      <w:r>
+        <w:rPr>
+          <w:sz w:val="24"/>
+          <w:szCs w:val="24"/>
+        </w:rPr>
+        <w:t>17:00</w:t>
+      </w:r>
+    </w:p>
+    <w:p>
+      <w:pPr>
+        <w:rPr>
+          <w:sz w:val="24"/>
+          <w:szCs w:val="24"/>
+        </w:rPr>
+      </w:pPr>
+      <w:r>
+        <w:rPr>
+          <w:sz w:val="24"/>
+          <w:szCs w:val="24"/>
+        </w:rPr>
+        <w:t>Enseño mis avances en la base de datos, lo que he corregido, los problemas que me han surgido a la hora de extraer la misma, etc.</w:t>
+      </w:r>
+    </w:p>
+    <w:p>
+      <w:pPr>
+        <w:rPr>
+          <w:sz w:val="24"/>
+          <w:szCs w:val="24"/>
+        </w:rPr>
+      </w:pPr>
+      <w:r>
+        <w:rPr>
+          <w:sz w:val="24"/>
+          <w:szCs w:val="24"/>
+        </w:rPr>
+        <w:t xml:space="preserve">Recibo como </w:t>
+      </w:r>
+      <w:proofErr w:type="spellStart"/>
+      <w:r>
+        <w:rPr>
+          <w:sz w:val="24"/>
+          <w:szCs w:val="24"/>
+        </w:rPr>
+        <w:t>feedback</w:t>
+      </w:r>
+      <w:proofErr w:type="spellEnd"/>
+      <w:r>
+        <w:rPr>
+          <w:sz w:val="24"/>
+          <w:szCs w:val="24"/>
+        </w:rPr>
+        <w:t xml:space="preserve"> la idea de acotar mi proyecto, y enfocarme concretamente en la música, y dentro de ella dos o tres géneros únicamente, para hacerla lo más completa y profesional posible.</w:t>
+      </w:r>
+    </w:p>
+    <w:p>
+      <w:pPr>
+        <w:rPr>
+          <w:sz w:val="24"/>
+          <w:szCs w:val="24"/>
+        </w:rPr>
+      </w:pPr>
+      <w:r>
+        <w:rPr>
+          <w:sz w:val="24"/>
+          <w:szCs w:val="24"/>
+        </w:rPr>
+        <w:t>Me parece una idea muy buena porque tener una base de datos de grafos muy completa con respecto a mis dos géneros de música favoritos, el Rock y el Rap, me motivan a querer hacerla lo más grande posible.</w:t>
+      </w:r>
+    </w:p>
+    <w:p>
+      <w:pPr>
+        <w:rPr>
+          <w:sz w:val="24"/>
+          <w:szCs w:val="24"/>
+        </w:rPr>
+      </w:pPr>
+    </w:p>
+    <w:p>
+      <w:pPr>
+        <w:rPr>
+          <w:b/>
+          <w:sz w:val="24"/>
+          <w:szCs w:val="24"/>
+        </w:rPr>
+      </w:pPr>
+      <w:r>
+        <w:rPr>
+          <w:b/>
+          <w:sz w:val="24"/>
+          <w:szCs w:val="24"/>
+        </w:rPr>
+        <w:t>10</w:t>
+      </w:r>
+      <w:r>
+        <w:rPr>
+          <w:b/>
+          <w:sz w:val="24"/>
+          <w:szCs w:val="24"/>
+        </w:rPr>
+        <w:t>/</w:t>
+      </w:r>
+      <w:r>
+        <w:rPr>
+          <w:b/>
+          <w:sz w:val="24"/>
+          <w:szCs w:val="24"/>
+        </w:rPr>
+        <w:t>1</w:t>
+      </w:r>
+      <w:r>
+        <w:rPr>
+          <w:b/>
+          <w:sz w:val="24"/>
+          <w:szCs w:val="24"/>
+        </w:rPr>
+        <w:t>0/2019</w:t>
+      </w:r>
+    </w:p>
+    <w:p>
+      <w:pPr>
+        <w:rPr>
+          <w:sz w:val="24"/>
+          <w:szCs w:val="24"/>
+        </w:rPr>
+      </w:pPr>
+      <w:r>
+        <w:rPr>
+          <w:sz w:val="24"/>
+          <w:szCs w:val="24"/>
+        </w:rPr>
+        <w:lastRenderedPageBreak/>
+        <w:t>12:33</w:t>
+      </w:r>
+    </w:p>
+    <w:p>
+      <w:pPr>
+        <w:rPr>
+          <w:sz w:val="24"/>
+          <w:szCs w:val="24"/>
+        </w:rPr>
+      </w:pPr>
+      <w:r>
+        <w:rPr>
+          <w:sz w:val="24"/>
+          <w:szCs w:val="24"/>
+        </w:rPr>
+        <w:t>Continúo con el curso de “</w:t>
+      </w:r>
+      <w:r>
+        <w:rPr>
+          <w:sz w:val="24"/>
+          <w:szCs w:val="24"/>
+        </w:rPr>
+        <w:t xml:space="preserve">Neo4j </w:t>
+      </w:r>
+      <w:proofErr w:type="spellStart"/>
+      <w:r>
+        <w:rPr>
+          <w:sz w:val="24"/>
+          <w:szCs w:val="24"/>
+        </w:rPr>
+        <w:t>Administration</w:t>
+      </w:r>
+      <w:proofErr w:type="spellEnd"/>
+      <w:r>
+        <w:rPr>
+          <w:sz w:val="24"/>
+          <w:szCs w:val="24"/>
+        </w:rPr>
+        <w:t>” de la academia de Neo4j.</w:t>
+      </w:r>
+    </w:p>
+    <w:p>
+      <w:pPr>
+        <w:rPr>
+          <w:sz w:val="24"/>
+          <w:szCs w:val="24"/>
+        </w:rPr>
+      </w:pPr>
+    </w:p>
+    <w:p>
+      <w:pPr>
+        <w:rPr>
+          <w:b/>
+          <w:sz w:val="24"/>
+          <w:szCs w:val="24"/>
+        </w:rPr>
+      </w:pPr>
+      <w:r>
+        <w:rPr>
+          <w:b/>
+          <w:sz w:val="24"/>
+          <w:szCs w:val="24"/>
+        </w:rPr>
+        <w:t>14</w:t>
+      </w:r>
+      <w:r>
+        <w:rPr>
+          <w:b/>
+          <w:sz w:val="24"/>
+          <w:szCs w:val="24"/>
+        </w:rPr>
+        <w:t>/</w:t>
+      </w:r>
+      <w:r>
+        <w:rPr>
+          <w:b/>
+          <w:sz w:val="24"/>
+          <w:szCs w:val="24"/>
+        </w:rPr>
+        <w:t>1</w:t>
+      </w:r>
+      <w:r>
+        <w:rPr>
+          <w:b/>
+          <w:sz w:val="24"/>
+          <w:szCs w:val="24"/>
+        </w:rPr>
+        <w:t>0/2019</w:t>
+      </w:r>
+    </w:p>
+    <w:p>
+      <w:pPr>
+        <w:rPr>
+          <w:sz w:val="24"/>
+          <w:szCs w:val="24"/>
+        </w:rPr>
+      </w:pPr>
+      <w:r>
+        <w:rPr>
+          <w:sz w:val="24"/>
+          <w:szCs w:val="24"/>
+        </w:rPr>
+        <w:t>2:00</w:t>
+      </w:r>
+    </w:p>
+    <w:p>
+      <w:pPr>
+        <w:rPr>
+          <w:sz w:val="24"/>
+          <w:szCs w:val="24"/>
+        </w:rPr>
+      </w:pPr>
+      <w:r>
+        <w:rPr>
+          <w:sz w:val="24"/>
+          <w:szCs w:val="24"/>
+        </w:rPr>
+        <w:t xml:space="preserve">Encuentro una solución al problema de extraer la base de datos y poder usarla en diferentes lugares, combinando el “Neo4j </w:t>
+      </w:r>
+      <w:proofErr w:type="spellStart"/>
+      <w:r>
+        <w:rPr>
+          <w:sz w:val="24"/>
+          <w:szCs w:val="24"/>
+        </w:rPr>
+        <w:t>Graph</w:t>
+      </w:r>
+      <w:proofErr w:type="spellEnd"/>
+      <w:r>
+        <w:rPr>
+          <w:sz w:val="24"/>
+          <w:szCs w:val="24"/>
+        </w:rPr>
+        <w:t xml:space="preserve"> </w:t>
+      </w:r>
+      <w:proofErr w:type="spellStart"/>
+      <w:r>
+        <w:rPr>
+          <w:sz w:val="24"/>
+          <w:szCs w:val="24"/>
+        </w:rPr>
+        <w:t>Database</w:t>
+      </w:r>
+      <w:proofErr w:type="spellEnd"/>
+      <w:r>
+        <w:rPr>
+          <w:sz w:val="24"/>
+          <w:szCs w:val="24"/>
+        </w:rPr>
+        <w:t xml:space="preserve"> Sandbox v2.0” que caduca cada 3 días, con un archivo Word en el que almacenar los comandos con los que he creado la base de datos, para cada 3 días volver a crearla, y continuar trabajando en el punto en el que lo dejé la última ocasión.</w:t>
+      </w:r>
+    </w:p>
+    <w:p>
+      <w:pPr>
+        <w:rPr>
+          <w:sz w:val="24"/>
+          <w:szCs w:val="24"/>
+        </w:rPr>
+      </w:pPr>
+      <w:r>
+        <w:rPr>
+          <w:sz w:val="24"/>
+          <w:szCs w:val="24"/>
+        </w:rPr>
+        <w:t>Me pongo entonces a crear la base de datos de cero, para corregir además los errores y discrepancias que tuve la última ocasión que trabajé con ella, y así poner en práctica los consejos recibidos en clase.</w:t>
+      </w:r>
+    </w:p>
+    <w:p>
+      <w:pPr>
+        <w:rPr>
+          <w:sz w:val="24"/>
+          <w:szCs w:val="24"/>
+        </w:rPr>
+      </w:pPr>
+      <w:r>
+        <w:rPr>
+          <w:sz w:val="24"/>
+          <w:szCs w:val="24"/>
+        </w:rPr>
+        <w:t>Añadí más características a los artistas y a las canciones, y añadí un grupo más y varios álbumes. Este es el estado actual:</w:t>
+      </w:r>
+    </w:p>
+    <w:p>
+      <w:pPr>
+        <w:rPr>
+          <w:sz w:val="24"/>
+          <w:szCs w:val="24"/>
+        </w:rPr>
+      </w:pPr>
+      <w:r>
+        <w:rPr>
+          <w:noProof/>
+          <w:sz w:val="24"/>
+          <w:szCs w:val="24"/>
+          <w:lang w:eastAsia="es-ES"/>
+        </w:rPr>
+        <w:lastRenderedPageBreak/>
+        <w:drawing>
+          <wp:inline distT="0" distB="0" distL="0" distR="0">
+            <wp:extent cx="4301490" cy="5295265"/>
+            <wp:effectExtent l="19050" t="0" r="3810" b="0"/>
+            <wp:docPr id="4" name="Imagen 4" descr="D:\Rodrigo de Pasooo\Universidad\SIBI\Rap'n Roll\graph.png"/>
+            <wp:cNvGraphicFramePr>
+              <a:graphicFrameLocks xmlns:a="http://schemas.openxmlformats.org/drawingml/2006/main" noChangeAspect="1"/>
+            </wp:cNvGraphicFramePr>
+            <a:graphic xmlns:a="http://schemas.openxmlformats.org/drawingml/2006/main">
+              <a:graphicData uri="http://schemas.openxmlformats.org/drawingml/2006/picture">
+                <pic:pic xmlns:pic="http://schemas.openxmlformats.org/drawingml/2006/picture">
+                  <pic:nvPicPr>
+                    <pic:cNvPr id="0" name="Picture 4" descr="D:\Rodrigo de Pasooo\Universidad\SIBI\Rap'n Roll\graph.png"/>
+                    <pic:cNvPicPr>
+                      <a:picLocks noChangeAspect="1" noChangeArrowheads="1"/>
+                    </pic:cNvPicPr>
+                  </pic:nvPicPr>
+                  <pic:blipFill>
+                    <a:blip r:embed="rId10" cstate="print"/>
+                    <a:srcRect/>
+                    <a:stretch>
+                      <a:fillRect/>
+                    </a:stretch>
+                  </pic:blipFill>
+                  <pic:spPr bwMode="auto">
+                    <a:xfrm>
+                      <a:off x="0" y="0"/>
+                      <a:ext cx="4301490" cy="5295265"/>
+                    </a:xfrm>
+                    <a:prstGeom prst="rect">
+                      <a:avLst/>
+                    </a:prstGeom>
+                    <a:noFill/>
+                    <a:ln w="9525">
+                      <a:noFill/>
+                      <a:miter lim="800000"/>
+                      <a:headEnd/>
+                      <a:tailEnd/>
+                    </a:ln>
+                  </pic:spPr>
+                </pic:pic>
+              </a:graphicData>
+            </a:graphic>
+          </wp:inline>
+        </w:drawing>
+      </w:r>
+    </w:p>
+    <w:p>
+      <w:pPr>
+        <w:rPr>
+          <w:sz w:val="24"/>
+          <w:szCs w:val="24"/>
+        </w:rPr>
+      </w:pPr>
+    </w:p>
+    <w:p>
+      <w:pPr>
+        <w:rPr>
+          <w:sz w:val="24"/>
+          <w:szCs w:val="24"/>
+        </w:rPr>
+      </w:pPr>
+      <w:r>
+        <w:rPr>
+          <w:sz w:val="24"/>
+          <w:szCs w:val="24"/>
+        </w:rPr>
+        <w:t>5:00</w:t>
+      </w:r>
+    </w:p>
+    <w:p>
+      <w:pPr>
+        <w:rPr>
+          <w:sz w:val="24"/>
+          <w:szCs w:val="24"/>
+        </w:rPr>
+      </w:pPr>
+      <w:r>
+        <w:rPr>
+          <w:sz w:val="24"/>
+          <w:szCs w:val="24"/>
+        </w:rPr>
+        <w:t xml:space="preserve">Termino la actualización del cuaderno de trabajo y lo subo a </w:t>
+      </w:r>
+      <w:proofErr w:type="spellStart"/>
+      <w:r>
+        <w:rPr>
+          <w:sz w:val="24"/>
+          <w:szCs w:val="24"/>
+        </w:rPr>
+        <w:t>GitHub</w:t>
+      </w:r>
+      <w:proofErr w:type="spellEnd"/>
+      <w:r>
+        <w:rPr>
+          <w:sz w:val="24"/>
+          <w:szCs w:val="24"/>
+        </w:rPr>
+        <w:t>.</w:t>
+      </w:r>
+    </w:p>
+    <w:p>
+      <w:pPr>
+        <w:rPr>
+          <w:b/>
+          <w:sz w:val="24"/>
+          <w:szCs w:val="24"/>
+        </w:rPr>
+      </w:pPr>
+      <w:r>
+        <w:rPr>
+          <w:b/>
           <w:sz w:val="24"/>
           <w:szCs w:val="24"/>
         </w:rPr>
@@ -728,13 +2188,23 @@
         </w:rPr>
         <w:t>(</w:t>
       </w:r>
-      <w:r>
-        <w:rPr>
-          <w:b/>
-          <w:sz w:val="24"/>
-          <w:szCs w:val="24"/>
-        </w:rPr>
-        <w:t xml:space="preserve">foto): </w:t>
+      <w:proofErr w:type="gramStart"/>
+      <w:r>
+        <w:rPr>
+          <w:b/>
+          <w:sz w:val="24"/>
+          <w:szCs w:val="24"/>
+        </w:rPr>
+        <w:t>foto</w:t>
+      </w:r>
+      <w:proofErr w:type="gramEnd"/>
+      <w:r>
+        <w:rPr>
+          <w:b/>
+          <w:sz w:val="24"/>
+          <w:szCs w:val="24"/>
+        </w:rPr>
+        <w:t xml:space="preserve">): </w:t>
       </w:r>
       <w:r>
         <w:rPr>
@@ -848,12 +2318,73 @@
           <w:sz w:val="24"/>
           <w:szCs w:val="24"/>
         </w:rPr>
-        <w:t xml:space="preserve"> http://www.tsc.uc3m.es/~jcid/MLG/Neo4j_Tutorial.pdf</w:t>
-      </w:r>
+        <w:t xml:space="preserve"> </w:t>
+      </w:r>
+      <w:r>
+        <w:rPr>
+          <w:sz w:val="24"/>
+          <w:szCs w:val="24"/>
+        </w:rPr>
+        <w:t>http://www.tsc.uc3m.es/~jcid/MLG/Neo4j_Tutorial.pdf</w:t>
+      </w:r>
+    </w:p>
+    <w:p>
+      <w:pPr>
+        <w:rPr>
+          <w:sz w:val="24"/>
+          <w:szCs w:val="24"/>
+        </w:rPr>
+      </w:pPr>
+      <w:r>
+        <w:rPr>
+          <w:b/>
+          <w:sz w:val="24"/>
+          <w:szCs w:val="24"/>
+        </w:rPr>
+        <w:t>(</w:t>
+      </w:r>
+      <w:r>
+        <w:rPr>
+          <w:b/>
+          <w:sz w:val="24"/>
+          <w:szCs w:val="24"/>
+        </w:rPr>
+        <w:t>5</w:t>
+      </w:r>
+      <w:r>
+        <w:rPr>
+          <w:b/>
+          <w:sz w:val="24"/>
+          <w:szCs w:val="24"/>
+        </w:rPr>
+        <w:t>):</w:t>
+      </w:r>
+      <w:r>
+        <w:rPr>
+          <w:sz w:val="24"/>
+          <w:szCs w:val="24"/>
+        </w:rPr>
+        <w:t xml:space="preserve"> </w:t>
+      </w:r>
+      <w:r>
+        <w:rPr>
+          <w:sz w:val="24"/>
+          <w:szCs w:val="24"/>
+        </w:rPr>
+        <w:t>https://youtu.be/YpYuBEzfRlM</w:t>
+      </w:r>
+    </w:p>
+    <w:p>
+      <w:pPr>
+        <w:rPr>
+          <w:sz w:val="24"/>
+          <w:szCs w:val="24"/>
+        </w:rPr>
+      </w:pPr>
     </w:p>
     <w:sectPr>
-      <w:headerReference w:type="default" r:id="rId9"/>
-      <w:footerReference w:type="default" r:id="rId10"/>
+      <w:headerReference w:type="default" r:id="rId11"/>
+      <w:footerReference w:type="default" r:id="rId12"/>
       <w:pgSz w:w="11906" w:h="16838"/>
       <w:pgMar w:top="1417" w:right="1701" w:bottom="1417" w:left="1701" w:header="708" w:footer="708" w:gutter="0"/>
       <w:cols w:space="708"/>
@@ -865,7 +2396,7 @@
 
 <file path=word/endnotes.xml><?xml version="1.0" encoding="utf-8"?>
 <w:endnotes xmlns:ve="http://schemas.openxmlformats.org/markup-compatibility/2006" xmlns:o="urn:schemas-microsoft-com:office:office" xmlns:r="http://schemas.openxmlformats.org/officeDocument/2006/relationships" xmlns:m="http://schemas.openxmlformats.org/officeDocument/2006/math" xmlns:v="urn:schemas-microsoft-com:vml" xmlns:wp="http://schemas.openxmlformats.org/drawingml/2006/wordprocessingDrawing" xmlns:w10="urn:schemas-microsoft-com:office:word" xmlns:w="http://schemas.openxmlformats.org/wordprocessingml/2006/main" xmlns:wne="http://schemas.microsoft.com/office/word/2006/wordml">
-  <w:endnote w:type="separator" w:id="0">
+  <w:endnote w:type="separator" w:id="-1">
     <w:p>
       <w:pPr>
         <w:spacing w:after="0" w:line="240" w:lineRule="auto"/>
@@ -875,7 +2406,7 @@
       </w:r>
     </w:p>
   </w:endnote>
-  <w:endnote w:type="continuationSeparator" w:id="1">
+  <w:endnote w:type="continuationSeparator" w:id="0">
     <w:p>
       <w:pPr>
         <w:spacing w:after="0" w:line="240" w:lineRule="auto"/>
@@ -918,7 +2449,7 @@
           <w:rFonts w:asciiTheme="majorHAnsi" w:hAnsiTheme="majorHAnsi" w:cstheme="majorHAnsi"/>
           <w:noProof/>
         </w:rPr>
-        <w:t>4</w:t>
+        <w:t>8</w:t>
       </w:r>
     </w:fldSimple>
     <w:r>
@@ -966,7 +2497,7 @@
 
 <file path=word/footnotes.xml><?xml version="1.0" encoding="utf-8"?>
 <w:footnotes xmlns:ve="http://schemas.openxmlformats.org/markup-compatibility/2006" xmlns:o="urn:schemas-microsoft-com:office:office" xmlns:r="http://schemas.openxmlformats.org/officeDocument/2006/relationships" xmlns:m="http://schemas.openxmlformats.org/officeDocument/2006/math" xmlns:v="urn:schemas-microsoft-com:vml" xmlns:wp="http://schemas.openxmlformats.org/drawingml/2006/wordprocessingDrawing" xmlns:w10="urn:schemas-microsoft-com:office:word" xmlns:w="http://schemas.openxmlformats.org/wordprocessingml/2006/main" xmlns:wne="http://schemas.microsoft.com/office/word/2006/wordml">
-  <w:footnote w:type="separator" w:id="0">
+  <w:footnote w:type="separator" w:id="-1">
     <w:p>
       <w:pPr>
         <w:spacing w:after="0" w:line="240" w:lineRule="auto"/>
@@ -976,7 +2507,7 @@
       </w:r>
     </w:p>
   </w:footnote>
-  <w:footnote w:type="continuationSeparator" w:id="1">
+  <w:footnote w:type="continuationSeparator" w:id="0">
     <w:p>
       <w:pPr>
         <w:spacing w:after="0" w:line="240" w:lineRule="auto"/>
@@ -1386,6 +2917,17 @@
       <w:szCs w:val="16"/>
     </w:rPr>
   </w:style>
+  <w:style w:type="character" w:styleId="Hipervnculo">
+    <w:name w:val="Hyperlink"/>
+    <w:basedOn w:val="Fuentedeprrafopredeter"/>
+    <w:uiPriority w:val="99"/>
+    <w:unhideWhenUsed/>
+    <w:rsid w:val="00FE68E2"/>
+    <w:rPr>
+      <w:color w:val="0000FF" w:themeColor="hyperlink"/>
+      <w:u w:val="single"/>
+    </w:rPr>
+  </w:style>
 </w:styles>
 </file>
 
@@ -1468,14 +3010,14 @@
     <w:charset w:val="00"/>
     <w:family w:val="swiss"/>
     <w:pitch w:val="variable"/>
-    <w:sig w:usb0="E00002FF" w:usb1="4000ACFF" w:usb2="00000001" w:usb3="00000000" w:csb0="0000019F" w:csb1="00000000"/>
+    <w:sig w:usb0="E4002EFF" w:usb1="C000247B" w:usb2="00000009" w:usb3="00000000" w:csb0="000001FF" w:csb1="00000000"/>
   </w:font>
   <w:font w:name="Times New Roman">
     <w:panose1 w:val="02020603050405020304"/>
     <w:charset w:val="00"/>
     <w:family w:val="roman"/>
     <w:pitch w:val="variable"/>
-    <w:sig w:usb0="E0002AFF" w:usb1="C0007841" w:usb2="00000009" w:usb3="00000000" w:csb0="000001FF" w:csb1="00000000"/>
+    <w:sig w:usb0="E0002EFF" w:usb1="C000785B" w:usb2="00000009" w:usb3="00000000" w:csb0="000001FF" w:csb1="00000000"/>
   </w:font>
   <w:font w:name="Tahoma">
     <w:panose1 w:val="020B0604030504040204"/>
@@ -1489,7 +3031,7 @@
     <w:charset w:val="00"/>
     <w:family w:val="roman"/>
     <w:pitch w:val="variable"/>
-    <w:sig w:usb0="E00002FF" w:usb1="400004FF" w:usb2="00000000" w:usb3="00000000" w:csb0="0000019F" w:csb1="00000000"/>
+    <w:sig w:usb0="E00006FF" w:usb1="420024FF" w:usb2="02000000" w:usb3="00000000" w:csb0="0000019F" w:csb1="00000000"/>
   </w:font>
 </w:fonts>
 </file>
@@ -1505,7 +3047,9 @@
   </w:compat>
   <w:rsids>
     <w:rsidRoot w:val="00B61200"/>
+    <w:rsid w:val="00140D75"/>
     <w:rsid w:val="004F14F7"/>
+    <w:rsid w:val="00757CCB"/>
     <w:rsid w:val="00B61200"/>
     <w:rsid w:val="00E14B10"/>
   </w:rsids>

</xml_diff>